<commit_message>
agregando la cantidad de cartas en el doc
</commit_message>
<xml_diff>
--- a/Proyecto fina del curso.docx
+++ b/Proyecto fina del curso.docx
@@ -70,6 +70,282 @@
         <w:rPr>
           <w:lang w:val="es-ES"/>
         </w:rPr>
+        <w:t>Reglas del juego</w:t>
+      </w:r>
+    </w:p>
+    <w:p>
+      <w:pPr>
+        <w:rPr>
+          <w:lang w:val="es-ES"/>
+        </w:rPr>
+      </w:pPr>
+      <w:r>
+        <w:rPr>
+          <w:lang w:val="es-ES"/>
+        </w:rPr>
+        <w:t>Las cartas de la baraja</w:t>
+      </w:r>
+    </w:p>
+    <w:p>
+      <w:pPr>
+        <w:rPr>
+          <w:lang w:val="es-ES"/>
+        </w:rPr>
+      </w:pPr>
+      <w:r>
+        <w:rPr>
+          <w:lang w:val="es-ES"/>
+        </w:rPr>
+        <w:t>19 Cartas azules - un 0 y pares del 1 al 9</w:t>
+      </w:r>
+    </w:p>
+    <w:p>
+      <w:pPr>
+        <w:rPr>
+          <w:lang w:val="es-ES"/>
+        </w:rPr>
+      </w:pPr>
+      <w:r>
+        <w:rPr>
+          <w:lang w:val="es-ES"/>
+        </w:rPr>
+        <w:t>19 Cartas verdes - un 0 y pares del 1 al 9</w:t>
+      </w:r>
+    </w:p>
+    <w:p>
+      <w:pPr>
+        <w:rPr>
+          <w:lang w:val="es-ES"/>
+        </w:rPr>
+      </w:pPr>
+      <w:r>
+        <w:rPr>
+          <w:lang w:val="es-ES"/>
+        </w:rPr>
+        <w:t>19 Cartas rojas - un 0 y pares del 1 al 9</w:t>
+      </w:r>
+    </w:p>
+    <w:p>
+      <w:pPr>
+        <w:rPr>
+          <w:lang w:val="es-ES"/>
+        </w:rPr>
+      </w:pPr>
+      <w:r>
+        <w:rPr>
+          <w:lang w:val="es-ES"/>
+        </w:rPr>
+        <w:t>19 Cartas amarillas - un 0 y pares del 1 al 9</w:t>
+      </w:r>
+    </w:p>
+    <w:p>
+      <w:pPr>
+        <w:rPr>
+          <w:lang w:val="es-ES"/>
+        </w:rPr>
+      </w:pPr>
+      <w:r>
+        <w:rPr>
+          <w:lang w:val="es-ES"/>
+        </w:rPr>
+        <w:t>8 cartas especiales ROBA DOS - 2 de cada color</w:t>
+      </w:r>
+    </w:p>
+    <w:p>
+      <w:pPr>
+        <w:rPr>
+          <w:lang w:val="es-ES"/>
+        </w:rPr>
+      </w:pPr>
+      <w:r>
+        <w:rPr>
+          <w:lang w:val="es-ES"/>
+        </w:rPr>
+        <w:t>8 cartas especiales CAMBIO DE SENTIDO - 2 de cada color</w:t>
+      </w:r>
+    </w:p>
+    <w:p>
+      <w:pPr>
+        <w:rPr>
+          <w:color w:val="FF0000"/>
+          <w:lang w:val="es-ES"/>
+        </w:rPr>
+      </w:pPr>
+      <w:bookmarkStart w:id="0" w:name="_GoBack"/>
+      <w:bookmarkEnd w:id="0"/>
+      <w:r>
+        <w:rPr>
+          <w:color w:val="FF0000"/>
+          <w:lang w:val="es-ES"/>
+        </w:rPr>
+        <w:t>8 cartas especiales PIERDE EL TURNO - 2 de cada color</w:t>
+      </w:r>
+    </w:p>
+    <w:p>
+      <w:pPr>
+        <w:rPr>
+          <w:lang w:val="es-ES"/>
+        </w:rPr>
+      </w:pPr>
+      <w:r>
+        <w:rPr>
+          <w:lang w:val="es-ES"/>
+        </w:rPr>
+        <w:t>4 cartas especiales COMODIN CAMBIO DE COLOR</w:t>
+      </w:r>
+    </w:p>
+    <w:p>
+      <w:pPr>
+        <w:rPr>
+          <w:color w:val="FF0000"/>
+          <w:lang w:val="es-ES"/>
+        </w:rPr>
+      </w:pPr>
+      <w:r>
+        <w:rPr>
+          <w:color w:val="FF0000"/>
+          <w:lang w:val="es-ES"/>
+        </w:rPr>
+        <w:t>4 cartas especiales COMODIN CAMBIO DE COLOR ROBA CUATRO</w:t>
+      </w:r>
+    </w:p>
+    <w:p>
+      <w:pPr>
+        <w:rPr>
+          <w:color w:val="FF0000"/>
+          <w:lang w:val="es-ES"/>
+        </w:rPr>
+      </w:pPr>
+    </w:p>
+    <w:p>
+      <w:pPr>
+        <w:rPr>
+          <w:lang w:val="es-ES"/>
+        </w:rPr>
+      </w:pPr>
+      <w:r>
+        <w:rPr>
+          <w:lang w:val="es-ES"/>
+        </w:rPr>
+        <w:t>Lo que esta resaltado de color rojo son las cartas que omitiremos.</w:t>
+      </w:r>
+    </w:p>
+    <w:p>
+      <w:pPr>
+        <w:rPr>
+          <w:color w:val="FF0000"/>
+          <w:lang w:val="es-ES"/>
+        </w:rPr>
+      </w:pPr>
+    </w:p>
+    <w:p>
+      <w:pPr>
+        <w:pStyle w:val="Subttulo"/>
+        <w:rPr>
+          <w:lang w:val="es-ES"/>
+        </w:rPr>
+      </w:pPr>
+    </w:p>
+    <w:p>
+      <w:pPr>
+        <w:pStyle w:val="Subttulo"/>
+        <w:rPr>
+          <w:lang w:val="es-ES"/>
+        </w:rPr>
+      </w:pPr>
+    </w:p>
+    <w:p>
+      <w:pPr>
+        <w:pStyle w:val="Subttulo"/>
+        <w:rPr>
+          <w:lang w:val="es-ES"/>
+        </w:rPr>
+      </w:pPr>
+    </w:p>
+    <w:p>
+      <w:pPr>
+        <w:pStyle w:val="Subttulo"/>
+        <w:rPr>
+          <w:lang w:val="es-ES"/>
+        </w:rPr>
+      </w:pPr>
+    </w:p>
+    <w:p>
+      <w:pPr>
+        <w:pStyle w:val="Subttulo"/>
+        <w:rPr>
+          <w:lang w:val="es-ES"/>
+        </w:rPr>
+      </w:pPr>
+    </w:p>
+    <w:p>
+      <w:pPr>
+        <w:pStyle w:val="Subttulo"/>
+        <w:rPr>
+          <w:lang w:val="es-ES"/>
+        </w:rPr>
+      </w:pPr>
+    </w:p>
+    <w:p>
+      <w:pPr>
+        <w:pStyle w:val="Subttulo"/>
+        <w:rPr>
+          <w:lang w:val="es-ES"/>
+        </w:rPr>
+      </w:pPr>
+    </w:p>
+    <w:p>
+      <w:pPr>
+        <w:pStyle w:val="Subttulo"/>
+        <w:rPr>
+          <w:lang w:val="es-ES"/>
+        </w:rPr>
+      </w:pPr>
+    </w:p>
+    <w:p>
+      <w:pPr>
+        <w:pStyle w:val="Subttulo"/>
+        <w:rPr>
+          <w:lang w:val="es-ES"/>
+        </w:rPr>
+      </w:pPr>
+    </w:p>
+    <w:p>
+      <w:pPr>
+        <w:pStyle w:val="Subttulo"/>
+        <w:rPr>
+          <w:lang w:val="es-ES"/>
+        </w:rPr>
+      </w:pPr>
+    </w:p>
+    <w:p>
+      <w:pPr>
+        <w:pStyle w:val="Subttulo"/>
+        <w:rPr>
+          <w:lang w:val="es-ES"/>
+        </w:rPr>
+      </w:pPr>
+    </w:p>
+    <w:p>
+      <w:pPr>
+        <w:pStyle w:val="Subttulo"/>
+        <w:rPr>
+          <w:lang w:val="es-ES"/>
+        </w:rPr>
+      </w:pPr>
+    </w:p>
+    <w:p>
+      <w:pPr>
+        <w:pStyle w:val="Subttulo"/>
+        <w:rPr>
+          <w:lang w:val="es-ES"/>
+        </w:rPr>
+      </w:pPr>
+      <w:r>
+        <w:rPr>
+          <w:lang w:val="es-ES"/>
+        </w:rPr>
+        <w:lastRenderedPageBreak/>
         <w:t>Diagrama de clases inicial</w:t>
       </w:r>
     </w:p>
@@ -141,10 +417,27 @@
           <w:lang w:val="es-ES"/>
         </w:rPr>
       </w:pPr>
-      <w:r>
-        <w:rPr>
-          <w:lang w:val="es-ES"/>
-        </w:rPr>
+    </w:p>
+    <w:p>
+      <w:pPr>
+        <w:pStyle w:val="Subttulo"/>
+        <w:rPr>
+          <w:lang w:val="es-ES"/>
+        </w:rPr>
+      </w:pPr>
+    </w:p>
+    <w:p>
+      <w:pPr>
+        <w:pStyle w:val="Subttulo"/>
+        <w:rPr>
+          <w:lang w:val="es-ES"/>
+        </w:rPr>
+      </w:pPr>
+      <w:r>
+        <w:rPr>
+          <w:lang w:val="es-ES"/>
+        </w:rPr>
+        <w:lastRenderedPageBreak/>
         <w:t>Explicación</w:t>
       </w:r>
       <w:r>
@@ -655,13 +948,13 @@
       <w:pPr>
         <w:rPr>
           <w:b/>
-          <w:lang w:val="en-US"/>
-        </w:rPr>
-      </w:pPr>
-      <w:r>
-        <w:rPr>
-          <w:b/>
-          <w:lang w:val="en-US"/>
+          <w:lang w:val="es-ES"/>
+        </w:rPr>
+      </w:pPr>
+      <w:r>
+        <w:rPr>
+          <w:b/>
+          <w:lang w:val="es-ES"/>
         </w:rPr>
         <w:t>CLASE PLAYER</w:t>
       </w:r>
@@ -838,20 +1131,20 @@
           <w:b/>
           <w:lang w:val="es-ES"/>
         </w:rPr>
+        <w:t>CLASE GAME</w:t>
+      </w:r>
+    </w:p>
+    <w:p>
+      <w:pPr>
+        <w:rPr>
+          <w:lang w:val="es-ES"/>
+        </w:rPr>
+      </w:pPr>
+      <w:r>
+        <w:rPr>
+          <w:lang w:val="es-ES"/>
+        </w:rPr>
         <w:lastRenderedPageBreak/>
-        <w:t>CLASE GAME</w:t>
-      </w:r>
-    </w:p>
-    <w:p>
-      <w:pPr>
-        <w:rPr>
-          <w:lang w:val="es-ES"/>
-        </w:rPr>
-      </w:pPr>
-      <w:r>
-        <w:rPr>
-          <w:lang w:val="es-ES"/>
-        </w:rPr>
         <w:t xml:space="preserve">La clase </w:t>
       </w:r>
       <w:proofErr w:type="spellStart"/>
@@ -1609,20 +1902,20 @@
         <w:rPr>
           <w:lang w:val="es-ES"/>
         </w:rPr>
+        <w:t>No deben cambiar nada en las clases interface</w:t>
+      </w:r>
+    </w:p>
+    <w:p>
+      <w:pPr>
+        <w:rPr>
+          <w:lang w:val="es-ES"/>
+        </w:rPr>
+      </w:pPr>
+      <w:r>
+        <w:rPr>
+          <w:lang w:val="es-ES"/>
+        </w:rPr>
         <w:lastRenderedPageBreak/>
-        <w:t>No deben cambiar nada en las clases interface</w:t>
-      </w:r>
-    </w:p>
-    <w:p>
-      <w:pPr>
-        <w:rPr>
-          <w:lang w:val="es-ES"/>
-        </w:rPr>
-      </w:pPr>
-      <w:r>
-        <w:rPr>
-          <w:lang w:val="es-ES"/>
-        </w:rPr>
         <w:t xml:space="preserve">Pueden ver código del paquete </w:t>
       </w:r>
       <w:proofErr w:type="spellStart"/>
@@ -1650,15 +1943,7 @@
         <w:rPr>
           <w:lang w:val="es-ES"/>
         </w:rPr>
-        <w:t>Siéntanse libres de pregunta</w:t>
-      </w:r>
-      <w:bookmarkStart w:id="0" w:name="_GoBack"/>
-      <w:bookmarkEnd w:id="0"/>
-      <w:r>
-        <w:rPr>
-          <w:lang w:val="es-ES"/>
-        </w:rPr>
-        <w:t>r cualquier duda a sus instructores</w:t>
+        <w:t>Siéntanse libres de preguntar cualquier duda a sus instructores</w:t>
       </w:r>
     </w:p>
     <w:p>
@@ -2481,6 +2766,7 @@
   <w:style w:type="character" w:default="1" w:styleId="Fuentedeprrafopredeter">
     <w:name w:val="Default Paragraph Font"/>
     <w:uiPriority w:val="1"/>
+    <w:semiHidden/>
     <w:unhideWhenUsed/>
   </w:style>
   <w:style w:type="table" w:default="1" w:styleId="Tablanormal">

</xml_diff>